<commit_message>
chinh bao cao lan 2
</commit_message>
<xml_diff>
--- a/docs/Báo cáo_ QTDA.docx
+++ b/docs/Báo cáo_ QTDA.docx
@@ -19229,10 +19229,7 @@
             <w:pPr>
               <w:pStyle w:val="Normal"/>
               <w:spacing w:lineRule="auto" w:line="360" w:before="120" w:after="120"/>
-              <w:rPr>
-                <w:rFonts w:cs="Times New Roman"/>
-                <w:szCs w:val="26"/>
-              </w:rPr>
+              <w:rPr/>
             </w:pPr>
             <w:r>
               <w:rPr>
@@ -19444,15 +19441,19 @@
           <w:ilvl w:val="0"/>
           <w:numId w:val="9"/>
         </w:numPr>
+        <w:rPr/>
+      </w:pPr>
+      <w:r>
         <w:rPr>
           <w:lang w:eastAsia="en-US" w:bidi="ar-SA"/>
         </w:rPr>
-      </w:pPr>
+        <w:t xml:space="preserve">Ứng dụng: nền tảng Pygame, </w:t>
+      </w:r>
       <w:r>
         <w:rPr>
           <w:lang w:eastAsia="en-US" w:bidi="ar-SA"/>
         </w:rPr>
-        <w:t>Ứng dụng: nền tảng Pygame</w:t>
+        <w:t>các thư viện liên quan</w:t>
       </w:r>
     </w:p>
     <w:p>

</xml_diff>